<commit_message>
after meeting with Nelya
</commit_message>
<xml_diff>
--- a/Requirements/Presentations/Ad-Hoc reporting.docx
+++ b/Requirements/Presentations/Ad-Hoc reporting.docx
@@ -30,86 +30,6 @@
           <w:b/>
         </w:rPr>
         <w:t>General questions:</w:t>
-      </w:r>
-    </w:p>
-    <w:p>
-      <w:pPr>
-        <w:pStyle w:val="ListParagraph"/>
-        <w:numPr>
-          <w:ilvl w:val="0"/>
-          <w:numId w:val="3"/>
-        </w:numPr>
-        <w:rPr>
-          <w:sz w:val="20"/>
-          <w:szCs w:val="20"/>
-        </w:rPr>
-      </w:pPr>
-      <w:r>
-        <w:rPr>
-          <w:sz w:val="20"/>
-          <w:szCs w:val="20"/>
-        </w:rPr>
-        <w:t>Should ad-hoc report be created in QlikView or does OGA consider any other reporting possibilities (Excel or any other tool)?</w:t>
-      </w:r>
-    </w:p>
-    <w:p>
-      <w:pPr>
-        <w:pStyle w:val="ListParagraph"/>
-        <w:numPr>
-          <w:ilvl w:val="1"/>
-          <w:numId w:val="3"/>
-        </w:numPr>
-        <w:rPr>
-          <w:sz w:val="20"/>
-          <w:szCs w:val="20"/>
-        </w:rPr>
-      </w:pPr>
-      <w:r>
-        <w:rPr>
-          <w:sz w:val="20"/>
-          <w:szCs w:val="20"/>
-        </w:rPr>
-        <w:t>If Excel =&gt; we don’t need a UI for selection of the question/answers</w:t>
-      </w:r>
-    </w:p>
-    <w:p>
-      <w:pPr>
-        <w:pStyle w:val="ListParagraph"/>
-        <w:numPr>
-          <w:ilvl w:val="1"/>
-          <w:numId w:val="3"/>
-        </w:numPr>
-        <w:rPr>
-          <w:sz w:val="20"/>
-          <w:szCs w:val="20"/>
-        </w:rPr>
-      </w:pPr>
-      <w:r>
-        <w:rPr>
-          <w:sz w:val="20"/>
-          <w:szCs w:val="20"/>
-        </w:rPr>
-        <w:t>If QlikView =&gt; we need to discuss business requirements (what user will see on the screen)</w:t>
-      </w:r>
-    </w:p>
-    <w:p>
-      <w:pPr>
-        <w:pStyle w:val="ListParagraph"/>
-        <w:numPr>
-          <w:ilvl w:val="0"/>
-          <w:numId w:val="3"/>
-        </w:numPr>
-        <w:rPr>
-          <w:sz w:val="20"/>
-          <w:szCs w:val="20"/>
-        </w:rPr>
-      </w:pPr>
-      <w:r>
-        <w:rPr>
-          <w:sz w:val="20"/>
-          <w:szCs w:val="20"/>
-        </w:rPr>
-        <w:t>If CBIIT will develop QlikView UI, what are the maintenance expectations (can CBIIT just turn over the code to OGA or should CBIIT support the code)?</w:t>
       </w:r>
     </w:p>
     <w:p>
@@ -200,7 +120,23 @@
           <w:sz w:val="20"/>
           <w:szCs w:val="20"/>
         </w:rPr>
-        <w:t>ts with FROZEN greensheets only</w:t>
+        <w:t xml:space="preserve">ts with FROZEN </w:t>
+      </w:r>
+      <w:proofErr w:type="spellStart"/>
+      <w:r>
+        <w:rPr>
+          <w:sz w:val="20"/>
+          <w:szCs w:val="20"/>
+        </w:rPr>
+        <w:t>greensheets</w:t>
+      </w:r>
+      <w:proofErr w:type="spellEnd"/>
+      <w:r>
+        <w:rPr>
+          <w:sz w:val="20"/>
+          <w:szCs w:val="20"/>
+        </w:rPr>
+        <w:t xml:space="preserve"> only</w:t>
       </w:r>
     </w:p>
     <w:p>
@@ -236,10 +172,24 @@
           <w:sz w:val="20"/>
           <w:szCs w:val="20"/>
         </w:rPr>
-        <w:t xml:space="preserve"> revision greensheets must be excluded</w:t>
+        <w:t xml:space="preserve"> revision </w:t>
       </w:r>
-      <w:bookmarkStart w:id="0" w:name="_GoBack"/>
-      <w:bookmarkEnd w:id="0"/>
+      <w:proofErr w:type="spellStart"/>
+      <w:r>
+        <w:rPr>
+          <w:sz w:val="20"/>
+          <w:szCs w:val="20"/>
+        </w:rPr>
+        <w:t>greensheets</w:t>
+      </w:r>
+      <w:proofErr w:type="spellEnd"/>
+      <w:r>
+        <w:rPr>
+          <w:sz w:val="20"/>
+          <w:szCs w:val="20"/>
+        </w:rPr>
+        <w:t xml:space="preserve"> must be excluded</w:t>
+      </w:r>
     </w:p>
     <w:p>
       <w:pPr>
@@ -259,7 +209,17 @@
           <w:sz w:val="18"/>
           <w:szCs w:val="18"/>
         </w:rPr>
-        <w:t>Illustration</w:t>
+        <w:t>Conceptual i</w:t>
+      </w:r>
+      <w:r>
+        <w:rPr>
+          <w:rFonts w:asciiTheme="majorHAnsi" w:eastAsiaTheme="majorEastAsia" w:hAnsiTheme="majorHAnsi" w:cstheme="majorBidi"/>
+          <w:b/>
+          <w:color w:val="2E74B5" w:themeColor="accent1" w:themeShade="BF"/>
+          <w:sz w:val="18"/>
+          <w:szCs w:val="18"/>
+        </w:rPr>
+        <w:t>llustration</w:t>
       </w:r>
       <w:r>
         <w:rPr>
@@ -279,7 +239,7 @@
           <w:sz w:val="18"/>
           <w:szCs w:val="18"/>
         </w:rPr>
-        <w:t xml:space="preserve">the discussion about </w:t>
+        <w:t>the discussion</w:t>
       </w:r>
       <w:r>
         <w:rPr>
@@ -289,7 +249,7 @@
           <w:sz w:val="18"/>
           <w:szCs w:val="18"/>
         </w:rPr>
-        <w:t xml:space="preserve">possible </w:t>
+        <w:t xml:space="preserve"> (</w:t>
       </w:r>
       <w:r>
         <w:rPr>
@@ -299,7 +259,27 @@
           <w:sz w:val="18"/>
           <w:szCs w:val="18"/>
         </w:rPr>
-        <w:t>Ad Hoc report screen in QlickView</w:t>
+        <w:t>what OGA will be reporting on</w:t>
+      </w:r>
+      <w:r>
+        <w:rPr>
+          <w:rFonts w:asciiTheme="majorHAnsi" w:eastAsiaTheme="majorEastAsia" w:hAnsiTheme="majorHAnsi" w:cstheme="majorBidi"/>
+          <w:b/>
+          <w:color w:val="2E74B5" w:themeColor="accent1" w:themeShade="BF"/>
+          <w:sz w:val="18"/>
+          <w:szCs w:val="18"/>
+        </w:rPr>
+        <w:t>?</w:t>
+      </w:r>
+      <w:r>
+        <w:rPr>
+          <w:rFonts w:asciiTheme="majorHAnsi" w:eastAsiaTheme="majorEastAsia" w:hAnsiTheme="majorHAnsi" w:cstheme="majorBidi"/>
+          <w:b/>
+          <w:color w:val="2E74B5" w:themeColor="accent1" w:themeShade="BF"/>
+          <w:sz w:val="18"/>
+          <w:szCs w:val="18"/>
+        </w:rPr>
+        <w:t>)</w:t>
       </w:r>
       <w:r>
         <w:rPr>
@@ -370,7 +350,13 @@
           </w:tcPr>
           <w:p>
             <w:r>
-              <w:t xml:space="preserve">First OGA user selects QUESTIONS in this </w:t>
+              <w:t xml:space="preserve">First OGA user </w:t>
+            </w:r>
+            <w:r>
+              <w:t>finds</w:t>
+            </w:r>
+            <w:r>
+              <w:t xml:space="preserve"> QUESTIONS in this </w:t>
             </w:r>
             <w:r>
               <w:t xml:space="preserve">green </w:t>
@@ -639,8 +625,17 @@
                 <w:sz w:val="20"/>
                 <w:szCs w:val="20"/>
               </w:rPr>
-              <w:t>was active in Greensheets</w:t>
-            </w:r>
+              <w:t xml:space="preserve">was active in </w:t>
+            </w:r>
+            <w:proofErr w:type="spellStart"/>
+            <w:r>
+              <w:rPr>
+                <w:sz w:val="20"/>
+                <w:szCs w:val="20"/>
+              </w:rPr>
+              <w:t>Greensheets</w:t>
+            </w:r>
+            <w:proofErr w:type="spellEnd"/>
           </w:p>
         </w:tc>
         <w:tc>
@@ -690,10 +685,10 @@
                   <v:path o:extrusionok="f" gradientshapeok="t" o:connecttype="rect"/>
                   <o:lock v:ext="edit" aspectratio="t"/>
                 </v:shapetype>
-                <v:shape id="_x0000_i1025" type="#_x0000_t75" style="width:9.2pt;height:8.4pt" o:ole="">
+                <v:shape id="_x0000_i1025" type="#_x0000_t75" style="width:9.25pt;height:8.2pt" o:ole="">
                   <v:imagedata r:id="rId7" o:title=""/>
                 </v:shape>
-                <o:OLEObject Type="Embed" ProgID="PBrush" ShapeID="_x0000_i1025" DrawAspect="Content" ObjectID="_1541853052" r:id="rId8"/>
+                <o:OLEObject Type="Embed" ProgID="PBrush" ShapeID="_x0000_i1025" DrawAspect="Content" ObjectID="_1542025868" r:id="rId8"/>
               </w:object>
             </w:r>
           </w:p>
@@ -725,30 +720,30 @@
           <w:p>
             <w:r>
               <w:object w:dxaOrig="312" w:dyaOrig="300">
-                <v:shape id="_x0000_i1026" type="#_x0000_t75" style="width:9.2pt;height:8.4pt" o:ole="">
+                <v:shape id="_x0000_i1026" type="#_x0000_t75" style="width:9.25pt;height:8.2pt" o:ole="">
                   <v:imagedata r:id="rId7" o:title=""/>
                 </v:shape>
-                <o:OLEObject Type="Embed" ProgID="PBrush" ShapeID="_x0000_i1026" DrawAspect="Content" ObjectID="_1541853053" r:id="rId9"/>
+                <o:OLEObject Type="Embed" ProgID="PBrush" ShapeID="_x0000_i1026" DrawAspect="Content" ObjectID="_1542025869" r:id="rId9"/>
               </w:object>
             </w:r>
           </w:p>
           <w:p>
             <w:r>
               <w:object w:dxaOrig="312" w:dyaOrig="300">
-                <v:shape id="_x0000_i1027" type="#_x0000_t75" style="width:9.2pt;height:8.4pt" o:ole="">
+                <v:shape id="_x0000_i1027" type="#_x0000_t75" style="width:9.25pt;height:8.2pt" o:ole="">
                   <v:imagedata r:id="rId7" o:title=""/>
                 </v:shape>
-                <o:OLEObject Type="Embed" ProgID="PBrush" ShapeID="_x0000_i1027" DrawAspect="Content" ObjectID="_1541853054" r:id="rId10"/>
+                <o:OLEObject Type="Embed" ProgID="PBrush" ShapeID="_x0000_i1027" DrawAspect="Content" ObjectID="_1542025870" r:id="rId10"/>
               </w:object>
             </w:r>
           </w:p>
           <w:p>
             <w:r>
               <w:object w:dxaOrig="312" w:dyaOrig="300">
-                <v:shape id="_x0000_i1028" type="#_x0000_t75" style="width:9.2pt;height:8.4pt" o:ole="">
+                <v:shape id="_x0000_i1028" type="#_x0000_t75" style="width:9.25pt;height:8.2pt" o:ole="">
                   <v:imagedata r:id="rId7" o:title=""/>
                 </v:shape>
-                <o:OLEObject Type="Embed" ProgID="PBrush" ShapeID="_x0000_i1028" DrawAspect="Content" ObjectID="_1541853055" r:id="rId11"/>
+                <o:OLEObject Type="Embed" ProgID="PBrush" ShapeID="_x0000_i1028" DrawAspect="Content" ObjectID="_1542025871" r:id="rId11"/>
               </w:object>
             </w:r>
           </w:p>
@@ -838,10 +833,10 @@
           <w:p>
             <w:r>
               <w:object w:dxaOrig="312" w:dyaOrig="300">
-                <v:shape id="_x0000_i1029" type="#_x0000_t75" style="width:9.2pt;height:8.4pt" o:ole="">
+                <v:shape id="_x0000_i1029" type="#_x0000_t75" style="width:9.25pt;height:8.2pt" o:ole="">
                   <v:imagedata r:id="rId7" o:title=""/>
                 </v:shape>
-                <o:OLEObject Type="Embed" ProgID="PBrush" ShapeID="_x0000_i1029" DrawAspect="Content" ObjectID="_1541853056" r:id="rId12"/>
+                <o:OLEObject Type="Embed" ProgID="PBrush" ShapeID="_x0000_i1029" DrawAspect="Content" ObjectID="_1542025872" r:id="rId12"/>
               </w:object>
             </w:r>
             <w:r>
@@ -849,10 +844,10 @@
             </w:r>
             <w:r>
               <w:object w:dxaOrig="312" w:dyaOrig="300">
-                <v:shape id="_x0000_i1030" type="#_x0000_t75" style="width:9.2pt;height:8.4pt" o:ole="">
+                <v:shape id="_x0000_i1030" type="#_x0000_t75" style="width:9.25pt;height:8.2pt" o:ole="">
                   <v:imagedata r:id="rId7" o:title=""/>
                 </v:shape>
-                <o:OLEObject Type="Embed" ProgID="PBrush" ShapeID="_x0000_i1030" DrawAspect="Content" ObjectID="_1541853057" r:id="rId13"/>
+                <o:OLEObject Type="Embed" ProgID="PBrush" ShapeID="_x0000_i1030" DrawAspect="Content" ObjectID="_1542025873" r:id="rId13"/>
               </w:object>
             </w:r>
             <w:r>
@@ -952,10 +947,10 @@
           <w:p>
             <w:r>
               <w:object w:dxaOrig="1128" w:dyaOrig="1224">
-                <v:shape id="_x0000_i1031" type="#_x0000_t75" style="width:76.4pt;height:82.8pt" o:ole="">
+                <v:shape id="_x0000_i1031" type="#_x0000_t75" style="width:76.35pt;height:82.9pt" o:ole="">
                   <v:imagedata r:id="rId14" o:title=""/>
                 </v:shape>
-                <o:OLEObject Type="Embed" ProgID="PBrush" ShapeID="_x0000_i1031" DrawAspect="Content" ObjectID="_1541853058" r:id="rId15"/>
+                <o:OLEObject Type="Embed" ProgID="PBrush" ShapeID="_x0000_i1031" DrawAspect="Content" ObjectID="_1542025874" r:id="rId15"/>
               </w:object>
             </w:r>
           </w:p>
@@ -975,10 +970,10 @@
           <w:p>
             <w:r>
               <w:object w:dxaOrig="312" w:dyaOrig="300">
-                <v:shape id="_x0000_i1032" type="#_x0000_t75" style="width:9.2pt;height:8.4pt" o:ole="">
+                <v:shape id="_x0000_i1032" type="#_x0000_t75" style="width:9.25pt;height:8.2pt" o:ole="">
                   <v:imagedata r:id="rId7" o:title=""/>
                 </v:shape>
-                <o:OLEObject Type="Embed" ProgID="PBrush" ShapeID="_x0000_i1032" DrawAspect="Content" ObjectID="_1541853059" r:id="rId16"/>
+                <o:OLEObject Type="Embed" ProgID="PBrush" ShapeID="_x0000_i1032" DrawAspect="Content" ObjectID="_1542025875" r:id="rId16"/>
               </w:object>
             </w:r>
           </w:p>
@@ -1008,30 +1003,30 @@
           <w:p>
             <w:r>
               <w:object w:dxaOrig="312" w:dyaOrig="300">
-                <v:shape id="_x0000_i1033" type="#_x0000_t75" style="width:9.2pt;height:8.4pt" o:ole="">
+                <v:shape id="_x0000_i1033" type="#_x0000_t75" style="width:9.25pt;height:8.2pt" o:ole="">
                   <v:imagedata r:id="rId7" o:title=""/>
                 </v:shape>
-                <o:OLEObject Type="Embed" ProgID="PBrush" ShapeID="_x0000_i1033" DrawAspect="Content" ObjectID="_1541853060" r:id="rId17"/>
+                <o:OLEObject Type="Embed" ProgID="PBrush" ShapeID="_x0000_i1033" DrawAspect="Content" ObjectID="_1542025876" r:id="rId17"/>
               </w:object>
             </w:r>
           </w:p>
           <w:p>
             <w:r>
               <w:object w:dxaOrig="312" w:dyaOrig="300">
-                <v:shape id="_x0000_i1034" type="#_x0000_t75" style="width:9.2pt;height:8.4pt" o:ole="">
+                <v:shape id="_x0000_i1034" type="#_x0000_t75" style="width:9.25pt;height:8.2pt" o:ole="">
                   <v:imagedata r:id="rId7" o:title=""/>
                 </v:shape>
-                <o:OLEObject Type="Embed" ProgID="PBrush" ShapeID="_x0000_i1034" DrawAspect="Content" ObjectID="_1541853061" r:id="rId18"/>
+                <o:OLEObject Type="Embed" ProgID="PBrush" ShapeID="_x0000_i1034" DrawAspect="Content" ObjectID="_1542025877" r:id="rId18"/>
               </w:object>
             </w:r>
           </w:p>
           <w:p>
             <w:r>
               <w:object w:dxaOrig="312" w:dyaOrig="300">
-                <v:shape id="_x0000_i1035" type="#_x0000_t75" style="width:9.2pt;height:8.4pt" o:ole="">
+                <v:shape id="_x0000_i1035" type="#_x0000_t75" style="width:9.25pt;height:8.2pt" o:ole="">
                   <v:imagedata r:id="rId7" o:title=""/>
                 </v:shape>
-                <o:OLEObject Type="Embed" ProgID="PBrush" ShapeID="_x0000_i1035" DrawAspect="Content" ObjectID="_1541853062" r:id="rId19"/>
+                <o:OLEObject Type="Embed" ProgID="PBrush" ShapeID="_x0000_i1035" DrawAspect="Content" ObjectID="_1542025878" r:id="rId19"/>
               </w:object>
             </w:r>
           </w:p>
@@ -1101,6 +1096,32 @@
                 <w:szCs w:val="24"/>
               </w:rPr>
               <w:t>Report area</w:t>
+            </w:r>
+            <w:r>
+              <w:rPr>
+                <w:b/>
+                <w:sz w:val="24"/>
+                <w:szCs w:val="24"/>
+              </w:rPr>
+              <w:t xml:space="preserve"> (grants that have a </w:t>
+            </w:r>
+            <w:proofErr w:type="spellStart"/>
+            <w:r>
+              <w:rPr>
+                <w:b/>
+                <w:sz w:val="24"/>
+                <w:szCs w:val="24"/>
+              </w:rPr>
+              <w:t>greensheet</w:t>
+            </w:r>
+            <w:proofErr w:type="spellEnd"/>
+            <w:r>
+              <w:rPr>
+                <w:b/>
+                <w:sz w:val="24"/>
+                <w:szCs w:val="24"/>
+              </w:rPr>
+              <w:t xml:space="preserve"> with selected question/answer)</w:t>
             </w:r>
           </w:p>
         </w:tc>
@@ -1121,6 +1142,7 @@
                 <w:u w:val="single"/>
               </w:rPr>
             </w:pPr>
+            <w:proofErr w:type="spellStart"/>
             <w:r>
               <w:rPr>
                 <w:b/>
@@ -1128,6 +1150,7 @@
               </w:rPr>
               <w:t>Appl_id</w:t>
             </w:r>
+            <w:proofErr w:type="spellEnd"/>
           </w:p>
         </w:tc>
         <w:tc>
@@ -1505,15 +1528,13 @@
       <w:pPr>
         <w:pStyle w:val="Heading1"/>
       </w:pPr>
+    </w:p>
+    <w:p>
+      <w:pPr>
+        <w:pStyle w:val="Heading1"/>
+      </w:pPr>
       <w:r>
-        <w:lastRenderedPageBreak/>
-        <w:t xml:space="preserve">Questions and proposal related to </w:t>
-      </w:r>
-      <w:r>
-        <w:t xml:space="preserve">QlikView </w:t>
-      </w:r>
-      <w:r>
-        <w:t>business requirements</w:t>
+        <w:t>Questions and proposal related to business requirements</w:t>
       </w:r>
       <w:r>
         <w:t>:</w:t>
@@ -1561,7 +1582,21 @@
                 <w:b/>
                 <w:color w:val="FF0000"/>
               </w:rPr>
-              <w:t>– how user will select questions and answers?</w:t>
+              <w:t xml:space="preserve">– how user will </w:t>
+            </w:r>
+            <w:r>
+              <w:rPr>
+                <w:b/>
+                <w:color w:val="FF0000"/>
+              </w:rPr>
+              <w:t xml:space="preserve">find and </w:t>
+            </w:r>
+            <w:r>
+              <w:rPr>
+                <w:b/>
+                <w:color w:val="FF0000"/>
+              </w:rPr>
+              <w:t>select questions and answers?</w:t>
             </w:r>
           </w:p>
         </w:tc>
@@ -1797,14 +1832,68 @@
                 <w:sz w:val="20"/>
                 <w:szCs w:val="20"/>
               </w:rPr>
-              <w:t xml:space="preserve"> (blank form promoted) </w:t>
-            </w:r>
-            <w:r>
-              <w:rPr>
-                <w:sz w:val="20"/>
-                <w:szCs w:val="20"/>
-              </w:rPr>
-              <w:t>was active in Greensheets?</w:t>
+              <w:t xml:space="preserve"> (</w:t>
+            </w:r>
+            <w:r>
+              <w:rPr>
+                <w:b/>
+                <w:sz w:val="20"/>
+                <w:szCs w:val="20"/>
+              </w:rPr>
+              <w:t>promoted</w:t>
+            </w:r>
+            <w:r>
+              <w:rPr>
+                <w:b/>
+                <w:sz w:val="20"/>
+                <w:szCs w:val="20"/>
+              </w:rPr>
+              <w:t xml:space="preserve"> </w:t>
+            </w:r>
+            <w:r>
+              <w:rPr>
+                <w:b/>
+                <w:sz w:val="20"/>
+                <w:szCs w:val="20"/>
+              </w:rPr>
+              <w:t xml:space="preserve">blank form) </w:t>
+            </w:r>
+            <w:r>
+              <w:rPr>
+                <w:sz w:val="20"/>
+                <w:szCs w:val="20"/>
+              </w:rPr>
+              <w:t>was active</w:t>
+            </w:r>
+            <w:r>
+              <w:rPr>
+                <w:sz w:val="20"/>
+                <w:szCs w:val="20"/>
+              </w:rPr>
+              <w:t xml:space="preserve"> (used)</w:t>
+            </w:r>
+            <w:r>
+              <w:rPr>
+                <w:sz w:val="20"/>
+                <w:szCs w:val="20"/>
+              </w:rPr>
+              <w:t xml:space="preserve"> in </w:t>
+            </w:r>
+            <w:proofErr w:type="spellStart"/>
+            <w:r>
+              <w:rPr>
+                <w:sz w:val="20"/>
+                <w:szCs w:val="20"/>
+              </w:rPr>
+              <w:t>Greensheets</w:t>
+            </w:r>
+            <w:proofErr w:type="spellEnd"/>
+            <w:r>
+              <w:rPr>
+                <w:sz w:val="20"/>
+                <w:szCs w:val="20"/>
+              </w:rPr>
+              <w:t>?</w:t>
             </w:r>
           </w:p>
           <w:p>
@@ -1829,6 +1918,13 @@
             </w:r>
             <w:r>
               <w:rPr>
+                <w:sz w:val="20"/>
+                <w:szCs w:val="20"/>
+              </w:rPr>
+              <w:t xml:space="preserve"> to search by</w:t>
+            </w:r>
+            <w:r>
+              <w:rPr>
                 <w:b/>
                 <w:sz w:val="20"/>
                 <w:szCs w:val="20"/>
@@ -1863,6 +1959,20 @@
                 <w:szCs w:val="20"/>
               </w:rPr>
               <w:t>Do you need</w:t>
+            </w:r>
+            <w:r>
+              <w:rPr>
+                <w:sz w:val="20"/>
+                <w:szCs w:val="20"/>
+              </w:rPr>
+              <w:t xml:space="preserve"> </w:t>
+            </w:r>
+            <w:r>
+              <w:rPr>
+                <w:sz w:val="20"/>
+                <w:szCs w:val="20"/>
+              </w:rPr>
+              <w:t>to search by</w:t>
             </w:r>
             <w:r>
               <w:rPr>
@@ -2247,10 +2357,10 @@
                   </w:pPr>
                   <w:r>
                     <w:object w:dxaOrig="312" w:dyaOrig="300">
-                      <v:shape id="_x0000_i1036" type="#_x0000_t75" style="width:9.2pt;height:8.4pt" o:ole="">
+                      <v:shape id="_x0000_i1036" type="#_x0000_t75" style="width:9.25pt;height:8.2pt" o:ole="">
                         <v:imagedata r:id="rId7" o:title=""/>
                       </v:shape>
-                      <o:OLEObject Type="Embed" ProgID="PBrush" ShapeID="_x0000_i1036" DrawAspect="Content" ObjectID="_1541853063" r:id="rId20"/>
+                      <o:OLEObject Type="Embed" ProgID="PBrush" ShapeID="_x0000_i1036" DrawAspect="Content" ObjectID="_1542025879" r:id="rId20"/>
                     </w:object>
                   </w:r>
                 </w:p>
@@ -2288,10 +2398,10 @@
                   </w:pPr>
                   <w:r>
                     <w:object w:dxaOrig="312" w:dyaOrig="300">
-                      <v:shape id="_x0000_i1037" type="#_x0000_t75" style="width:12.8pt;height:12pt" o:ole="">
+                      <v:shape id="_x0000_i1037" type="#_x0000_t75" style="width:12.55pt;height:12pt" o:ole="">
                         <v:imagedata r:id="rId7" o:title=""/>
                       </v:shape>
-                      <o:OLEObject Type="Embed" ProgID="PBrush" ShapeID="_x0000_i1037" DrawAspect="Content" ObjectID="_1541853064" r:id="rId21"/>
+                      <o:OLEObject Type="Embed" ProgID="PBrush" ShapeID="_x0000_i1037" DrawAspect="Content" ObjectID="_1542025880" r:id="rId21"/>
                     </w:object>
                   </w:r>
                   <w:r>
@@ -2314,10 +2424,10 @@
                   </w:pPr>
                   <w:r>
                     <w:object w:dxaOrig="312" w:dyaOrig="300">
-                      <v:shape id="_x0000_i1038" type="#_x0000_t75" style="width:12.8pt;height:12pt" o:ole="">
+                      <v:shape id="_x0000_i1038" type="#_x0000_t75" style="width:12.55pt;height:12pt" o:ole="">
                         <v:imagedata r:id="rId7" o:title=""/>
                       </v:shape>
-                      <o:OLEObject Type="Embed" ProgID="PBrush" ShapeID="_x0000_i1038" DrawAspect="Content" ObjectID="_1541853065" r:id="rId22"/>
+                      <o:OLEObject Type="Embed" ProgID="PBrush" ShapeID="_x0000_i1038" DrawAspect="Content" ObjectID="_1542025881" r:id="rId22"/>
                     </w:object>
                   </w:r>
                   <w:r>
@@ -2340,10 +2450,10 @@
                   </w:pPr>
                   <w:r>
                     <w:object w:dxaOrig="312" w:dyaOrig="300">
-                      <v:shape id="_x0000_i1039" type="#_x0000_t75" style="width:12.8pt;height:12pt" o:ole="">
+                      <v:shape id="_x0000_i1039" type="#_x0000_t75" style="width:12.55pt;height:12pt" o:ole="">
                         <v:imagedata r:id="rId7" o:title=""/>
                       </v:shape>
-                      <o:OLEObject Type="Embed" ProgID="PBrush" ShapeID="_x0000_i1039" DrawAspect="Content" ObjectID="_1541853066" r:id="rId23"/>
+                      <o:OLEObject Type="Embed" ProgID="PBrush" ShapeID="_x0000_i1039" DrawAspect="Content" ObjectID="_1542025882" r:id="rId23"/>
                     </w:object>
                   </w:r>
                   <w:r>
@@ -2441,10 +2551,37 @@
                   </w:r>
                   <w:r>
                     <w:rPr>
-                      <w:sz w:val="18"/>
-                      <w:szCs w:val="18"/>
-                    </w:rPr>
-                    <w:t>The final report in QlikView will bring one grant anyway</w:t>
+                      <w:b/>
+                      <w:sz w:val="18"/>
+                      <w:szCs w:val="18"/>
+                    </w:rPr>
+                    <w:t>The final report will bring one grant anyway</w:t>
+                  </w:r>
+                  <w:r>
+                    <w:rPr>
+                      <w:b/>
+                      <w:sz w:val="18"/>
+                      <w:szCs w:val="18"/>
+                    </w:rPr>
+                    <w:t xml:space="preserve"> (same </w:t>
+                  </w:r>
+                  <w:proofErr w:type="spellStart"/>
+                  <w:r>
+                    <w:rPr>
+                      <w:b/>
+                      <w:sz w:val="18"/>
+                      <w:szCs w:val="18"/>
+                    </w:rPr>
+                    <w:t>question_id</w:t>
+                  </w:r>
+                  <w:proofErr w:type="spellEnd"/>
+                  <w:r>
+                    <w:rPr>
+                      <w:b/>
+                      <w:sz w:val="18"/>
+                      <w:szCs w:val="18"/>
+                    </w:rPr>
+                    <w:t>)</w:t>
                   </w:r>
                 </w:p>
                 <w:p>
@@ -2500,10 +2637,10 @@
                   </w:pPr>
                   <w:r>
                     <w:object w:dxaOrig="312" w:dyaOrig="300">
-                      <v:shape id="_x0000_i1040" type="#_x0000_t75" style="width:9.2pt;height:8.4pt" o:ole="">
+                      <v:shape id="_x0000_i1040" type="#_x0000_t75" style="width:9.25pt;height:8.2pt" o:ole="">
                         <v:imagedata r:id="rId7" o:title=""/>
                       </v:shape>
-                      <o:OLEObject Type="Embed" ProgID="PBrush" ShapeID="_x0000_i1040" DrawAspect="Content" ObjectID="_1541853067" r:id="rId24"/>
+                      <o:OLEObject Type="Embed" ProgID="PBrush" ShapeID="_x0000_i1040" DrawAspect="Content" ObjectID="_1542025883" r:id="rId24"/>
                     </w:object>
                   </w:r>
                 </w:p>
@@ -2628,10 +2765,10 @@
                   </w:pPr>
                   <w:r>
                     <w:object w:dxaOrig="312" w:dyaOrig="300">
-                      <v:shape id="_x0000_i1041" type="#_x0000_t75" style="width:12.8pt;height:12pt" o:ole="">
+                      <v:shape id="_x0000_i1041" type="#_x0000_t75" style="width:12.55pt;height:12pt" o:ole="">
                         <v:imagedata r:id="rId7" o:title=""/>
                       </v:shape>
-                      <o:OLEObject Type="Embed" ProgID="PBrush" ShapeID="_x0000_i1041" DrawAspect="Content" ObjectID="_1541853068" r:id="rId25"/>
+                      <o:OLEObject Type="Embed" ProgID="PBrush" ShapeID="_x0000_i1041" DrawAspect="Content" ObjectID="_1542025884" r:id="rId25"/>
                     </w:object>
                   </w:r>
                   <w:r>
@@ -2662,10 +2799,10 @@
                   </w:pPr>
                   <w:r>
                     <w:object w:dxaOrig="312" w:dyaOrig="300">
-                      <v:shape id="_x0000_i1042" type="#_x0000_t75" style="width:12.8pt;height:12pt" o:ole="">
+                      <v:shape id="_x0000_i1042" type="#_x0000_t75" style="width:12.55pt;height:12pt" o:ole="">
                         <v:imagedata r:id="rId7" o:title=""/>
                       </v:shape>
-                      <o:OLEObject Type="Embed" ProgID="PBrush" ShapeID="_x0000_i1042" DrawAspect="Content" ObjectID="_1541853069" r:id="rId26"/>
+                      <o:OLEObject Type="Embed" ProgID="PBrush" ShapeID="_x0000_i1042" DrawAspect="Content" ObjectID="_1542025885" r:id="rId26"/>
                     </w:object>
                   </w:r>
                   <w:r>
@@ -2696,10 +2833,10 @@
                   </w:pPr>
                   <w:r>
                     <w:object w:dxaOrig="312" w:dyaOrig="300">
-                      <v:shape id="_x0000_i1043" type="#_x0000_t75" style="width:12.8pt;height:12pt" o:ole="">
+                      <v:shape id="_x0000_i1043" type="#_x0000_t75" style="width:12.55pt;height:12pt" o:ole="">
                         <v:imagedata r:id="rId7" o:title=""/>
                       </v:shape>
-                      <o:OLEObject Type="Embed" ProgID="PBrush" ShapeID="_x0000_i1043" DrawAspect="Content" ObjectID="_1541853070" r:id="rId27"/>
+                      <o:OLEObject Type="Embed" ProgID="PBrush" ShapeID="_x0000_i1043" DrawAspect="Content" ObjectID="_1542025886" r:id="rId27"/>
                     </w:object>
                   </w:r>
                   <w:r>
@@ -2764,7 +2901,16 @@
                       <w:sz w:val="18"/>
                       <w:szCs w:val="18"/>
                     </w:rPr>
-                    <w:t>Proposal: provide checkbox for a question only</w:t>
+                    <w:t>Proposal: provide checkbox for a q</w:t>
+                  </w:r>
+                  <w:bookmarkStart w:id="0" w:name="_GoBack"/>
+                  <w:bookmarkEnd w:id="0"/>
+                  <w:r>
+                    <w:rPr>
+                      <w:sz w:val="18"/>
+                      <w:szCs w:val="18"/>
+                    </w:rPr>
+                    <w:t>uestion only</w:t>
                   </w:r>
                 </w:p>
                 <w:p/>
@@ -2782,10 +2928,10 @@
                   </w:pPr>
                   <w:r>
                     <w:object w:dxaOrig="312" w:dyaOrig="300">
-                      <v:shape id="_x0000_i1044" type="#_x0000_t75" style="width:9.2pt;height:8.4pt" o:ole="">
+                      <v:shape id="_x0000_i1044" type="#_x0000_t75" style="width:9.25pt;height:8.2pt" o:ole="">
                         <v:imagedata r:id="rId7" o:title=""/>
                       </v:shape>
-                      <o:OLEObject Type="Embed" ProgID="PBrush" ShapeID="_x0000_i1044" DrawAspect="Content" ObjectID="_1541853071" r:id="rId28"/>
+                      <o:OLEObject Type="Embed" ProgID="PBrush" ShapeID="_x0000_i1044" DrawAspect="Content" ObjectID="_1542025887" r:id="rId28"/>
                     </w:object>
                   </w:r>
                 </w:p>
@@ -3061,10 +3207,10 @@
                   </w:r>
                   <w:r>
                     <w:object w:dxaOrig="12768" w:dyaOrig="2208">
-                      <v:shape id="_x0000_i1045" type="#_x0000_t75" style="width:257.2pt;height:59.2pt" o:ole="">
+                      <v:shape id="_x0000_i1045" type="#_x0000_t75" style="width:257.45pt;height:58.9pt" o:ole="">
                         <v:imagedata r:id="rId29" o:title="" cropright="16573f"/>
                       </v:shape>
-                      <o:OLEObject Type="Embed" ProgID="PBrush" ShapeID="_x0000_i1045" DrawAspect="Content" ObjectID="_1541853072" r:id="rId30"/>
+                      <o:OLEObject Type="Embed" ProgID="PBrush" ShapeID="_x0000_i1045" DrawAspect="Content" ObjectID="_1542025888" r:id="rId30"/>
                     </w:object>
                   </w:r>
                 </w:p>
@@ -3081,6 +3227,7 @@
                       <w:sz w:val="18"/>
                       <w:szCs w:val="18"/>
                     </w:rPr>
+                    <w:lastRenderedPageBreak/>
                     <w:t xml:space="preserve">Reminder: Currently there are two ways for a user to find a </w:t>
                   </w:r>
                 </w:p>
@@ -3117,7 +3264,23 @@
                       <w:sz w:val="18"/>
                       <w:szCs w:val="18"/>
                     </w:rPr>
-                    <w:t xml:space="preserve">Find NOT STARTED greensheet, click on answers and see the </w:t>
+                    <w:t xml:space="preserve">Find NOT STARTED </w:t>
+                  </w:r>
+                  <w:proofErr w:type="spellStart"/>
+                  <w:r>
+                    <w:rPr>
+                      <w:sz w:val="18"/>
+                      <w:szCs w:val="18"/>
+                    </w:rPr>
+                    <w:t>greensheet</w:t>
+                  </w:r>
+                  <w:proofErr w:type="spellEnd"/>
+                  <w:r>
+                    <w:rPr>
+                      <w:sz w:val="18"/>
+                      <w:szCs w:val="18"/>
+                    </w:rPr>
+                    <w:t xml:space="preserve">, click on answers and see the </w:t>
                   </w:r>
                 </w:p>
                 <w:p>
@@ -3155,7 +3318,6 @@
                       <w:sz w:val="18"/>
                       <w:szCs w:val="18"/>
                     </w:rPr>
-                    <w:lastRenderedPageBreak/>
                     <w:t>I</w:t>
                   </w:r>
                   <w:r>
@@ -3421,14 +3583,7 @@
                       <w:sz w:val="18"/>
                       <w:szCs w:val="18"/>
                     </w:rPr>
-                    <w:t xml:space="preserve"> </w:t>
-                  </w:r>
-                  <w:r>
-                    <w:rPr>
-                      <w:sz w:val="18"/>
-                      <w:szCs w:val="18"/>
-                    </w:rPr>
-                    <w:t>s</w:t>
+                    <w:t xml:space="preserve"> s</w:t>
                   </w:r>
                   <w:r>
                     <w:rPr>
@@ -3491,10 +3646,10 @@
                 <w:p>
                   <w:r>
                     <w:object w:dxaOrig="312" w:dyaOrig="300">
-                      <v:shape id="_x0000_i1046" type="#_x0000_t75" style="width:9.2pt;height:8.4pt" o:ole="">
+                      <v:shape id="_x0000_i1046" type="#_x0000_t75" style="width:9.25pt;height:8.2pt" o:ole="">
                         <v:imagedata r:id="rId7" o:title=""/>
                       </v:shape>
-                      <o:OLEObject Type="Embed" ProgID="PBrush" ShapeID="_x0000_i1046" DrawAspect="Content" ObjectID="_1541853073" r:id="rId31"/>
+                      <o:OLEObject Type="Embed" ProgID="PBrush" ShapeID="_x0000_i1046" DrawAspect="Content" ObjectID="_1542025889" r:id="rId31"/>
                     </w:object>
                   </w:r>
                 </w:p>
@@ -3526,10 +3681,10 @@
                 <w:p>
                   <w:r>
                     <w:object w:dxaOrig="312" w:dyaOrig="300">
-                      <v:shape id="_x0000_i1047" type="#_x0000_t75" style="width:9.2pt;height:8.4pt" o:ole="">
+                      <v:shape id="_x0000_i1047" type="#_x0000_t75" style="width:9.25pt;height:8.2pt" o:ole="">
                         <v:imagedata r:id="rId7" o:title=""/>
                       </v:shape>
-                      <o:OLEObject Type="Embed" ProgID="PBrush" ShapeID="_x0000_i1047" DrawAspect="Content" ObjectID="_1541853074" r:id="rId32"/>
+                      <o:OLEObject Type="Embed" ProgID="PBrush" ShapeID="_x0000_i1047" DrawAspect="Content" ObjectID="_1542025890" r:id="rId32"/>
                     </w:object>
                   </w:r>
                   <w:r>
@@ -3548,10 +3703,10 @@
                   </w:pPr>
                   <w:r>
                     <w:object w:dxaOrig="312" w:dyaOrig="300">
-                      <v:shape id="_x0000_i1048" type="#_x0000_t75" style="width:9.2pt;height:8.4pt" o:ole="">
+                      <v:shape id="_x0000_i1048" type="#_x0000_t75" style="width:9.25pt;height:8.2pt" o:ole="">
                         <v:imagedata r:id="rId7" o:title=""/>
                       </v:shape>
-                      <o:OLEObject Type="Embed" ProgID="PBrush" ShapeID="_x0000_i1048" DrawAspect="Content" ObjectID="_1541853075" r:id="rId33"/>
+                      <o:OLEObject Type="Embed" ProgID="PBrush" ShapeID="_x0000_i1048" DrawAspect="Content" ObjectID="_1542025891" r:id="rId33"/>
                     </w:object>
                   </w:r>
                   <w:r>
@@ -3681,6 +3836,7 @@
                 <w:szCs w:val="20"/>
               </w:rPr>
             </w:pPr>
+            <w:proofErr w:type="spellStart"/>
             <w:r>
               <w:rPr>
                 <w:rFonts w:cs="Arial"/>
@@ -3688,7 +3844,17 @@
                 <w:sz w:val="20"/>
                 <w:szCs w:val="20"/>
               </w:rPr>
-              <w:t>Appl_id?</w:t>
+              <w:t>Appl_id</w:t>
+            </w:r>
+            <w:proofErr w:type="spellEnd"/>
+            <w:r>
+              <w:rPr>
+                <w:rFonts w:cs="Arial"/>
+                <w:color w:val="000000"/>
+                <w:sz w:val="20"/>
+                <w:szCs w:val="20"/>
+              </w:rPr>
+              <w:t>?</w:t>
             </w:r>
           </w:p>
           <w:p>
@@ -3829,7 +3995,189 @@
       </w:tr>
     </w:tbl>
     <w:p/>
+    <w:p>
+      <w:pPr>
+        <w:rPr>
+          <w:rFonts w:asciiTheme="majorHAnsi" w:eastAsiaTheme="majorEastAsia" w:hAnsiTheme="majorHAnsi" w:cstheme="majorBidi"/>
+          <w:b/>
+          <w:color w:val="2E74B5" w:themeColor="accent1" w:themeShade="BF"/>
+          <w:sz w:val="26"/>
+          <w:szCs w:val="26"/>
+        </w:rPr>
+      </w:pPr>
+    </w:p>
+    <w:p>
+      <w:pPr>
+        <w:rPr>
+          <w:rFonts w:asciiTheme="majorHAnsi" w:eastAsiaTheme="majorEastAsia" w:hAnsiTheme="majorHAnsi" w:cstheme="majorBidi"/>
+          <w:b/>
+          <w:color w:val="2E74B5" w:themeColor="accent1" w:themeShade="BF"/>
+          <w:sz w:val="26"/>
+          <w:szCs w:val="26"/>
+        </w:rPr>
+      </w:pPr>
+      <w:r>
+        <w:rPr>
+          <w:rFonts w:asciiTheme="majorHAnsi" w:eastAsiaTheme="majorEastAsia" w:hAnsiTheme="majorHAnsi" w:cstheme="majorBidi"/>
+          <w:b/>
+          <w:color w:val="2E74B5" w:themeColor="accent1" w:themeShade="BF"/>
+          <w:sz w:val="26"/>
+          <w:szCs w:val="26"/>
+        </w:rPr>
+        <w:t xml:space="preserve">Possible implementation </w:t>
+      </w:r>
+      <w:r>
+        <w:rPr>
+          <w:rFonts w:asciiTheme="majorHAnsi" w:eastAsiaTheme="majorEastAsia" w:hAnsiTheme="majorHAnsi" w:cstheme="majorBidi"/>
+          <w:b/>
+          <w:color w:val="2E74B5" w:themeColor="accent1" w:themeShade="BF"/>
+          <w:sz w:val="26"/>
+          <w:szCs w:val="26"/>
+        </w:rPr>
+        <w:t xml:space="preserve">solution </w:t>
+      </w:r>
+      <w:r>
+        <w:rPr>
+          <w:rFonts w:asciiTheme="majorHAnsi" w:eastAsiaTheme="majorEastAsia" w:hAnsiTheme="majorHAnsi" w:cstheme="majorBidi"/>
+          <w:b/>
+          <w:color w:val="2E74B5" w:themeColor="accent1" w:themeShade="BF"/>
+          <w:sz w:val="26"/>
+          <w:szCs w:val="26"/>
+        </w:rPr>
+        <w:t>questions:</w:t>
+      </w:r>
+    </w:p>
+    <w:p>
+      <w:pPr>
+        <w:pStyle w:val="ListParagraph"/>
+        <w:numPr>
+          <w:ilvl w:val="0"/>
+          <w:numId w:val="3"/>
+        </w:numPr>
+        <w:rPr>
+          <w:sz w:val="20"/>
+          <w:szCs w:val="20"/>
+        </w:rPr>
+      </w:pPr>
+      <w:r>
+        <w:rPr>
+          <w:sz w:val="20"/>
+          <w:szCs w:val="20"/>
+        </w:rPr>
+        <w:t xml:space="preserve">Should ad-hoc report be created in </w:t>
+      </w:r>
+      <w:proofErr w:type="spellStart"/>
+      <w:r>
+        <w:rPr>
+          <w:sz w:val="20"/>
+          <w:szCs w:val="20"/>
+        </w:rPr>
+        <w:t>QlikView</w:t>
+      </w:r>
+      <w:proofErr w:type="spellEnd"/>
+      <w:r>
+        <w:rPr>
+          <w:sz w:val="20"/>
+          <w:szCs w:val="20"/>
+        </w:rPr>
+        <w:t xml:space="preserve"> or does OGA consider any other reporting possibilities (Excel or any other tool)?</w:t>
+      </w:r>
+    </w:p>
+    <w:p>
+      <w:pPr>
+        <w:pStyle w:val="ListParagraph"/>
+        <w:numPr>
+          <w:ilvl w:val="1"/>
+          <w:numId w:val="3"/>
+        </w:numPr>
+        <w:rPr>
+          <w:sz w:val="20"/>
+          <w:szCs w:val="20"/>
+        </w:rPr>
+      </w:pPr>
+      <w:r>
+        <w:rPr>
+          <w:sz w:val="20"/>
+          <w:szCs w:val="20"/>
+        </w:rPr>
+        <w:t>If Excel =&gt; we don’t need a UI for selection of the question/answers</w:t>
+      </w:r>
+    </w:p>
+    <w:p>
+      <w:pPr>
+        <w:pStyle w:val="ListParagraph"/>
+        <w:numPr>
+          <w:ilvl w:val="1"/>
+          <w:numId w:val="3"/>
+        </w:numPr>
+        <w:rPr>
+          <w:sz w:val="20"/>
+          <w:szCs w:val="20"/>
+        </w:rPr>
+      </w:pPr>
+      <w:r>
+        <w:rPr>
+          <w:sz w:val="20"/>
+          <w:szCs w:val="20"/>
+        </w:rPr>
+        <w:t xml:space="preserve">If </w:t>
+      </w:r>
+      <w:proofErr w:type="spellStart"/>
+      <w:r>
+        <w:rPr>
+          <w:sz w:val="20"/>
+          <w:szCs w:val="20"/>
+        </w:rPr>
+        <w:t>QlikView</w:t>
+      </w:r>
+      <w:proofErr w:type="spellEnd"/>
+      <w:r>
+        <w:rPr>
+          <w:sz w:val="20"/>
+          <w:szCs w:val="20"/>
+        </w:rPr>
+        <w:t xml:space="preserve"> =&gt; we need to discuss business requirements (what user will see on the screen)</w:t>
+      </w:r>
+    </w:p>
+    <w:p>
+      <w:pPr>
+        <w:pStyle w:val="ListParagraph"/>
+        <w:numPr>
+          <w:ilvl w:val="0"/>
+          <w:numId w:val="3"/>
+        </w:numPr>
+        <w:rPr>
+          <w:sz w:val="20"/>
+          <w:szCs w:val="20"/>
+        </w:rPr>
+      </w:pPr>
+      <w:r>
+        <w:rPr>
+          <w:sz w:val="20"/>
+          <w:szCs w:val="20"/>
+        </w:rPr>
+        <w:t xml:space="preserve">If CBIIT will develop </w:t>
+      </w:r>
+      <w:proofErr w:type="spellStart"/>
+      <w:r>
+        <w:rPr>
+          <w:sz w:val="20"/>
+          <w:szCs w:val="20"/>
+        </w:rPr>
+        <w:t>QlikView</w:t>
+      </w:r>
+      <w:proofErr w:type="spellEnd"/>
+      <w:r>
+        <w:rPr>
+          <w:sz w:val="20"/>
+          <w:szCs w:val="20"/>
+        </w:rPr>
+        <w:t xml:space="preserve"> UI, what are the maintenance expectations (can CBIIT just turn over the code to OGA or should CBIIT support the code)?</w:t>
+      </w:r>
+    </w:p>
+    <w:p/>
     <w:sectPr>
+      <w:footerReference w:type="default" r:id="rId34"/>
       <w:pgSz w:w="15840" w:h="12240" w:orient="landscape"/>
       <w:pgMar w:top="1440" w:right="1440" w:bottom="1440" w:left="1440" w:header="720" w:footer="720" w:gutter="0"/>
       <w:cols w:space="720"/>
@@ -3862,6 +4210,59 @@
     </w:p>
   </w:endnote>
 </w:endnotes>
+</file>
+
+<file path=word/footer1.xml><?xml version="1.0" encoding="utf-8"?>
+<w:ftr xmlns:wpc="http://schemas.microsoft.com/office/word/2010/wordprocessingCanvas" xmlns:cx="http://schemas.microsoft.com/office/drawing/2014/chartex" xmlns:cx1="http://schemas.microsoft.com/office/drawing/2015/9/8/chartex" xmlns:cx2="http://schemas.microsoft.com/office/drawing/2015/10/21/chartex" xmlns:mc="http://schemas.openxmlformats.org/markup-compatibility/2006" xmlns:o="urn:schemas-microsoft-com:office:office" xmlns:r="http://schemas.openxmlformats.org/officeDocument/2006/relationships" xmlns:m="http://schemas.openxmlformats.org/officeDocument/2006/math" xmlns:v="urn:schemas-microsoft-com:vml" xmlns:wp14="http://schemas.microsoft.com/office/word/2010/wordprocessingDrawing" xmlns:wp="http://schemas.openxmlformats.org/drawingml/2006/wordprocessingDrawing" xmlns:w10="urn:schemas-microsoft-com:office:word" xmlns:w="http://schemas.openxmlformats.org/wordprocessingml/2006/main" xmlns:w14="http://schemas.microsoft.com/office/word/2010/wordml" xmlns:w15="http://schemas.microsoft.com/office/word/2012/wordml" xmlns:w16se="http://schemas.microsoft.com/office/word/2015/wordml/symex" xmlns:wpg="http://schemas.microsoft.com/office/word/2010/wordprocessingGroup" xmlns:wpi="http://schemas.microsoft.com/office/word/2010/wordprocessingInk" xmlns:wne="http://schemas.microsoft.com/office/word/2006/wordml" xmlns:wps="http://schemas.microsoft.com/office/word/2010/wordprocessingShape" mc:Ignorable="w14 w15 w16se wp14">
+  <w:sdt>
+    <w:sdtPr>
+      <w:id w:val="1864016073"/>
+      <w:docPartObj>
+        <w:docPartGallery w:val="Page Numbers (Bottom of Page)"/>
+        <w:docPartUnique/>
+      </w:docPartObj>
+    </w:sdtPr>
+    <w:sdtEndPr>
+      <w:rPr>
+        <w:noProof/>
+      </w:rPr>
+    </w:sdtEndPr>
+    <w:sdtContent>
+      <w:p>
+        <w:pPr>
+          <w:pStyle w:val="Footer"/>
+          <w:jc w:val="right"/>
+        </w:pPr>
+        <w:r>
+          <w:fldChar w:fldCharType="begin"/>
+        </w:r>
+        <w:r>
+          <w:instrText xml:space="preserve"> PAGE   \* MERGEFORMAT </w:instrText>
+        </w:r>
+        <w:r>
+          <w:fldChar w:fldCharType="separate"/>
+        </w:r>
+        <w:r>
+          <w:rPr>
+            <w:noProof/>
+          </w:rPr>
+          <w:t>4</w:t>
+        </w:r>
+        <w:r>
+          <w:rPr>
+            <w:noProof/>
+          </w:rPr>
+          <w:fldChar w:fldCharType="end"/>
+        </w:r>
+      </w:p>
+    </w:sdtContent>
+  </w:sdt>
+  <w:p>
+    <w:pPr>
+      <w:pStyle w:val="Footer"/>
+    </w:pPr>
+  </w:p>
+</w:ftr>
 </file>
 
 <file path=word/footnotes.xml><?xml version="1.0" encoding="utf-8"?>

</xml_diff>